<commit_message>
CQRS pattern almost ready
</commit_message>
<xml_diff>
--- a/docs/Prueba técnica TEKUS.docx
+++ b/docs/Prueba técnica TEKUS.docx
@@ -21,22 +21,1248 @@
           <w:lang w:val="es-CO"/>
         </w:rPr>
       </w:pPr>
-    </w:p>
-    <w:p>
-      <w:pPr>
-        <w:rPr>
-          <w:lang w:val="es-CO"/>
-        </w:rPr>
-      </w:pPr>
-      <w:r>
-        <w:rPr>
-          <w:lang w:val="es-CO"/>
-        </w:rPr>
-        <w:t>Notas:</w:t>
-      </w:r>
-    </w:p>
-    <w:p>
-      <w:pPr>
+      <w:r>
+        <w:rPr>
+          <w:lang w:val="es-CO"/>
+        </w:rPr>
+        <w:t xml:space="preserve">Arquitectura: </w:t>
+      </w:r>
+    </w:p>
+    <w:p>
+      <w:pPr>
+        <w:rPr>
+          <w:lang w:val="es-CO"/>
+        </w:rPr>
+      </w:pPr>
+      <w:r>
+        <w:rPr>
+          <w:lang w:val="es-CO"/>
+        </w:rPr>
+        <w:t>Pasos en el desarrollo</w:t>
+      </w:r>
+      <w:r>
+        <w:rPr>
+          <w:lang w:val="es-CO"/>
+        </w:rPr>
+        <w:t>:</w:t>
+      </w:r>
+    </w:p>
+    <w:p>
+      <w:pPr>
+        <w:pStyle w:val="Prrafodelista"/>
+        <w:numPr>
+          <w:ilvl w:val="0"/>
+          <w:numId w:val="1"/>
+        </w:numPr>
+        <w:rPr>
+          <w:lang w:val="es-CO"/>
+        </w:rPr>
+      </w:pPr>
+      <w:r>
+        <w:rPr>
+          <w:lang w:val="es-CO"/>
+        </w:rPr>
+        <w:t>Se crea repositorio en github con template de visual studio para que de una vez quede listo el archivo .gitignore con los valores apropiados</w:t>
+      </w:r>
+    </w:p>
+    <w:p>
+      <w:pPr>
+        <w:pStyle w:val="Prrafodelista"/>
+        <w:numPr>
+          <w:ilvl w:val="0"/>
+          <w:numId w:val="1"/>
+        </w:numPr>
+        <w:rPr>
+          <w:lang w:val="es-CO"/>
+        </w:rPr>
+      </w:pPr>
+      <w:r>
+        <w:rPr>
+          <w:lang w:val="es-CO"/>
+        </w:rPr>
+        <w:t xml:space="preserve">Se clona proyecto localmente con git clone </w:t>
+      </w:r>
+      <w:hyperlink r:id="rId5" w:history="1">
+        <w:r>
+          <w:rPr>
+            <w:rStyle w:val="Hipervnculo"/>
+            <w:lang w:val="es-CO"/>
+          </w:rPr>
+          <w:t>https://github.com/juanidamato/pruebatecnica.git</w:t>
+        </w:r>
+      </w:hyperlink>
+    </w:p>
+    <w:p>
+      <w:pPr>
+        <w:pStyle w:val="Prrafodelista"/>
+        <w:numPr>
+          <w:ilvl w:val="0"/>
+          <w:numId w:val="1"/>
+        </w:numPr>
+        <w:rPr>
+          <w:lang w:val="es-CO"/>
+        </w:rPr>
+      </w:pPr>
+      <w:r>
+        <w:rPr>
+          <w:lang w:val="es-CO"/>
+        </w:rPr>
+        <w:t>Se crea solución en blanco de visual studio</w:t>
+      </w:r>
+    </w:p>
+    <w:p>
+      <w:pPr>
+        <w:pStyle w:val="Prrafodelista"/>
+        <w:numPr>
+          <w:ilvl w:val="0"/>
+          <w:numId w:val="1"/>
+        </w:numPr>
+        <w:rPr>
+          <w:lang w:val="es-CO"/>
+        </w:rPr>
+      </w:pPr>
+      <w:r>
+        <w:rPr>
+          <w:lang w:val="es-CO"/>
+        </w:rPr>
+        <w:t xml:space="preserve">Se agrega proyecto </w:t>
+      </w:r>
+      <w:proofErr w:type="spellStart"/>
+      <w:r>
+        <w:rPr>
+          <w:lang w:val="es-CO"/>
+        </w:rPr>
+        <w:t>TekusWeAPI</w:t>
+      </w:r>
+      <w:proofErr w:type="spellEnd"/>
+      <w:r>
+        <w:rPr>
+          <w:lang w:val="es-CO"/>
+        </w:rPr>
+        <w:t xml:space="preserve"> a la solución</w:t>
+      </w:r>
+      <w:r>
+        <w:rPr>
+          <w:lang w:val="es-CO"/>
+        </w:rPr>
+        <w:t xml:space="preserve"> (template .net </w:t>
+      </w:r>
+      <w:proofErr w:type="spellStart"/>
+      <w:r>
+        <w:rPr>
+          <w:lang w:val="es-CO"/>
+        </w:rPr>
+        <w:t>core</w:t>
+      </w:r>
+      <w:proofErr w:type="spellEnd"/>
+      <w:r>
+        <w:rPr>
+          <w:lang w:val="es-CO"/>
+        </w:rPr>
+        <w:t xml:space="preserve"> Web API)</w:t>
+      </w:r>
+    </w:p>
+    <w:p>
+      <w:pPr>
+        <w:pStyle w:val="Prrafodelista"/>
+        <w:numPr>
+          <w:ilvl w:val="0"/>
+          <w:numId w:val="1"/>
+        </w:numPr>
+        <w:rPr>
+          <w:lang w:val="es-CO"/>
+        </w:rPr>
+      </w:pPr>
+      <w:r>
+        <w:rPr>
+          <w:lang w:val="es-CO"/>
+        </w:rPr>
+        <w:t xml:space="preserve">Se agrega proyecto </w:t>
+      </w:r>
+      <w:proofErr w:type="spellStart"/>
+      <w:r>
+        <w:rPr>
+          <w:lang w:val="es-CO"/>
+        </w:rPr>
+        <w:t>TekusCore</w:t>
+      </w:r>
+      <w:proofErr w:type="spellEnd"/>
+      <w:r>
+        <w:rPr>
+          <w:lang w:val="es-CO"/>
+        </w:rPr>
+        <w:t xml:space="preserve"> a la solución (template .net </w:t>
+      </w:r>
+      <w:proofErr w:type="spellStart"/>
+      <w:r>
+        <w:rPr>
+          <w:lang w:val="es-CO"/>
+        </w:rPr>
+        <w:t>library</w:t>
+      </w:r>
+      <w:proofErr w:type="spellEnd"/>
+      <w:r>
+        <w:rPr>
+          <w:lang w:val="es-CO"/>
+        </w:rPr>
+        <w:t>)</w:t>
+      </w:r>
+    </w:p>
+    <w:p>
+      <w:pPr>
+        <w:pStyle w:val="Prrafodelista"/>
+        <w:numPr>
+          <w:ilvl w:val="0"/>
+          <w:numId w:val="1"/>
+        </w:numPr>
+        <w:rPr>
+          <w:lang w:val="es-CO"/>
+        </w:rPr>
+      </w:pPr>
+      <w:r>
+        <w:rPr>
+          <w:lang w:val="es-CO"/>
+        </w:rPr>
+        <w:t xml:space="preserve">Se agrega proyecto </w:t>
+      </w:r>
+      <w:proofErr w:type="spellStart"/>
+      <w:r>
+        <w:rPr>
+          <w:lang w:val="es-CO"/>
+        </w:rPr>
+        <w:t>TekusTests</w:t>
+      </w:r>
+      <w:proofErr w:type="spellEnd"/>
+      <w:r>
+        <w:rPr>
+          <w:lang w:val="es-CO"/>
+        </w:rPr>
+        <w:t xml:space="preserve"> a la solución (template </w:t>
+      </w:r>
+      <w:proofErr w:type="spellStart"/>
+      <w:r>
+        <w:rPr>
+          <w:lang w:val="es-CO"/>
+        </w:rPr>
+        <w:t>xUnit</w:t>
+      </w:r>
+      <w:proofErr w:type="spellEnd"/>
+      <w:r>
+        <w:rPr>
+          <w:lang w:val="es-CO"/>
+        </w:rPr>
+        <w:t>)</w:t>
+      </w:r>
+    </w:p>
+    <w:p>
+      <w:pPr>
+        <w:pStyle w:val="Prrafodelista"/>
+        <w:numPr>
+          <w:ilvl w:val="0"/>
+          <w:numId w:val="1"/>
+        </w:numPr>
+        <w:rPr>
+          <w:lang w:val="es-CO"/>
+        </w:rPr>
+      </w:pPr>
+      <w:r>
+        <w:rPr>
+          <w:lang w:val="es-CO"/>
+        </w:rPr>
+        <w:t xml:space="preserve">Se agregan referencia de proyecto </w:t>
+      </w:r>
+      <w:proofErr w:type="spellStart"/>
+      <w:r>
+        <w:rPr>
+          <w:lang w:val="es-CO"/>
+        </w:rPr>
+        <w:t>TekusWeAPI</w:t>
+      </w:r>
+      <w:proofErr w:type="spellEnd"/>
+      <w:r>
+        <w:rPr>
+          <w:lang w:val="es-CO"/>
+        </w:rPr>
+        <w:t xml:space="preserve"> al proyecto </w:t>
+      </w:r>
+      <w:proofErr w:type="spellStart"/>
+      <w:r>
+        <w:rPr>
+          <w:lang w:val="es-CO"/>
+        </w:rPr>
+        <w:t>TekusCore</w:t>
+      </w:r>
+      <w:proofErr w:type="spellEnd"/>
+    </w:p>
+    <w:p>
+      <w:pPr>
+        <w:pStyle w:val="Prrafodelista"/>
+        <w:numPr>
+          <w:ilvl w:val="0"/>
+          <w:numId w:val="1"/>
+        </w:numPr>
+        <w:rPr>
+          <w:lang w:val="es-CO"/>
+        </w:rPr>
+      </w:pPr>
+      <w:r>
+        <w:rPr>
+          <w:lang w:val="es-CO"/>
+        </w:rPr>
+        <w:t xml:space="preserve">Se agregan referencia de proyecto </w:t>
+      </w:r>
+      <w:proofErr w:type="spellStart"/>
+      <w:r>
+        <w:rPr>
+          <w:lang w:val="es-CO"/>
+        </w:rPr>
+        <w:t>TekusTests</w:t>
+      </w:r>
+      <w:proofErr w:type="spellEnd"/>
+      <w:r>
+        <w:rPr>
+          <w:lang w:val="es-CO"/>
+        </w:rPr>
+        <w:t xml:space="preserve"> al proyecto </w:t>
+      </w:r>
+      <w:proofErr w:type="spellStart"/>
+      <w:r>
+        <w:rPr>
+          <w:lang w:val="es-CO"/>
+        </w:rPr>
+        <w:t>TekusCore</w:t>
+      </w:r>
+      <w:proofErr w:type="spellEnd"/>
+    </w:p>
+    <w:p>
+      <w:pPr>
+        <w:pStyle w:val="Prrafodelista"/>
+        <w:numPr>
+          <w:ilvl w:val="0"/>
+          <w:numId w:val="1"/>
+        </w:numPr>
+        <w:rPr>
+          <w:lang w:val="es-CO"/>
+        </w:rPr>
+      </w:pPr>
+      <w:r>
+        <w:rPr>
+          <w:lang w:val="es-CO"/>
+        </w:rPr>
+        <w:t xml:space="preserve">Se agregan algunos </w:t>
+      </w:r>
+      <w:proofErr w:type="spellStart"/>
+      <w:r>
+        <w:rPr>
+          <w:lang w:val="es-CO"/>
+        </w:rPr>
+        <w:t>nugets</w:t>
+      </w:r>
+      <w:proofErr w:type="spellEnd"/>
+      <w:r>
+        <w:rPr>
+          <w:lang w:val="es-CO"/>
+        </w:rPr>
+        <w:t xml:space="preserve"> al proyecto </w:t>
+      </w:r>
+      <w:proofErr w:type="spellStart"/>
+      <w:r>
+        <w:rPr>
+          <w:lang w:val="es-CO"/>
+        </w:rPr>
+        <w:t>TekusWeAPI</w:t>
+      </w:r>
+      <w:proofErr w:type="spellEnd"/>
+      <w:r>
+        <w:rPr>
+          <w:lang w:val="es-CO"/>
+        </w:rPr>
+        <w:t xml:space="preserve"> (ver archivo .</w:t>
+      </w:r>
+      <w:proofErr w:type="spellStart"/>
+      <w:r>
+        <w:rPr>
+          <w:lang w:val="es-CO"/>
+        </w:rPr>
+        <w:t>csproj</w:t>
+      </w:r>
+      <w:proofErr w:type="spellEnd"/>
+      <w:r>
+        <w:rPr>
+          <w:lang w:val="es-CO"/>
+        </w:rPr>
+        <w:t>)</w:t>
+      </w:r>
+    </w:p>
+    <w:p>
+      <w:pPr>
+        <w:pStyle w:val="Prrafodelista"/>
+        <w:numPr>
+          <w:ilvl w:val="0"/>
+          <w:numId w:val="1"/>
+        </w:numPr>
+        <w:rPr>
+          <w:lang w:val="es-CO"/>
+        </w:rPr>
+      </w:pPr>
+      <w:r>
+        <w:rPr>
+          <w:lang w:val="es-CO"/>
+        </w:rPr>
+        <w:t xml:space="preserve">Se agregan algunos </w:t>
+      </w:r>
+      <w:proofErr w:type="spellStart"/>
+      <w:r>
+        <w:rPr>
+          <w:lang w:val="es-CO"/>
+        </w:rPr>
+        <w:t>nugets</w:t>
+      </w:r>
+      <w:proofErr w:type="spellEnd"/>
+      <w:r>
+        <w:rPr>
+          <w:lang w:val="es-CO"/>
+        </w:rPr>
+        <w:t xml:space="preserve"> al proyecto </w:t>
+      </w:r>
+      <w:proofErr w:type="spellStart"/>
+      <w:r>
+        <w:rPr>
+          <w:lang w:val="es-CO"/>
+        </w:rPr>
+        <w:t>TekusCore</w:t>
+      </w:r>
+      <w:proofErr w:type="spellEnd"/>
+      <w:r>
+        <w:rPr>
+          <w:lang w:val="es-CO"/>
+        </w:rPr>
+        <w:t xml:space="preserve"> </w:t>
+      </w:r>
+      <w:r>
+        <w:rPr>
+          <w:lang w:val="es-CO"/>
+        </w:rPr>
+        <w:t>(ver archivo .</w:t>
+      </w:r>
+      <w:proofErr w:type="spellStart"/>
+      <w:r>
+        <w:rPr>
+          <w:lang w:val="es-CO"/>
+        </w:rPr>
+        <w:t>csproj</w:t>
+      </w:r>
+      <w:proofErr w:type="spellEnd"/>
+      <w:r>
+        <w:rPr>
+          <w:lang w:val="es-CO"/>
+        </w:rPr>
+        <w:t>)</w:t>
+      </w:r>
+    </w:p>
+    <w:p>
+      <w:pPr>
+        <w:pStyle w:val="Prrafodelista"/>
+        <w:numPr>
+          <w:ilvl w:val="0"/>
+          <w:numId w:val="1"/>
+        </w:numPr>
+        <w:rPr>
+          <w:lang w:val="es-CO"/>
+        </w:rPr>
+      </w:pPr>
+      <w:r>
+        <w:rPr>
+          <w:lang w:val="es-CO"/>
+        </w:rPr>
+        <w:t xml:space="preserve">Se agregan algunos </w:t>
+      </w:r>
+      <w:proofErr w:type="spellStart"/>
+      <w:r>
+        <w:rPr>
+          <w:lang w:val="es-CO"/>
+        </w:rPr>
+        <w:t>nugets</w:t>
+      </w:r>
+      <w:proofErr w:type="spellEnd"/>
+      <w:r>
+        <w:rPr>
+          <w:lang w:val="es-CO"/>
+        </w:rPr>
+        <w:t xml:space="preserve"> al proyecto </w:t>
+      </w:r>
+      <w:proofErr w:type="spellStart"/>
+      <w:r>
+        <w:rPr>
+          <w:lang w:val="es-CO"/>
+        </w:rPr>
+        <w:t>TekusTests</w:t>
+      </w:r>
+      <w:proofErr w:type="spellEnd"/>
+      <w:r>
+        <w:rPr>
+          <w:lang w:val="es-CO"/>
+        </w:rPr>
+        <w:t xml:space="preserve"> (ver archivo .</w:t>
+      </w:r>
+      <w:proofErr w:type="spellStart"/>
+      <w:r>
+        <w:rPr>
+          <w:lang w:val="es-CO"/>
+        </w:rPr>
+        <w:t>csproj</w:t>
+      </w:r>
+      <w:proofErr w:type="spellEnd"/>
+      <w:r>
+        <w:rPr>
+          <w:lang w:val="es-CO"/>
+        </w:rPr>
+        <w:t>)</w:t>
+      </w:r>
+    </w:p>
+    <w:p>
+      <w:pPr>
+        <w:pStyle w:val="Prrafodelista"/>
+        <w:numPr>
+          <w:ilvl w:val="0"/>
+          <w:numId w:val="1"/>
+        </w:numPr>
+        <w:rPr>
+          <w:lang w:val="es-CO"/>
+        </w:rPr>
+      </w:pPr>
+      <w:r>
+        <w:rPr>
+          <w:lang w:val="es-CO"/>
+        </w:rPr>
+        <w:t xml:space="preserve">Se configura archivo </w:t>
+      </w:r>
+      <w:proofErr w:type="spellStart"/>
+      <w:r>
+        <w:rPr>
+          <w:lang w:val="es-CO"/>
+        </w:rPr>
+        <w:t>appsetting.json</w:t>
+      </w:r>
+      <w:proofErr w:type="spellEnd"/>
+      <w:r>
+        <w:rPr>
+          <w:lang w:val="es-CO"/>
+        </w:rPr>
+        <w:t xml:space="preserve"> con conexión a base de datos y con parámetros de seguridad (EN LA VIDA REAL ESTOS PARAMETROS EN DESARROLLO SE GUARDAN EN UN ARCHIVO DE SECRETOS PARA DESARROLLO Y EN PRODUCCION SE PUEDEN OBTENER DE VARIABLES DE ENTORNO O DE UN KEYVAULT, NO SE DEBE USAR EL ARCHIVO </w:t>
+      </w:r>
+      <w:proofErr w:type="spellStart"/>
+      <w:r>
+        <w:rPr>
+          <w:lang w:val="es-CO"/>
+        </w:rPr>
+        <w:t>appsettings.json</w:t>
+      </w:r>
+      <w:proofErr w:type="spellEnd"/>
+      <w:r>
+        <w:rPr>
+          <w:lang w:val="es-CO"/>
+        </w:rPr>
+        <w:t xml:space="preserve"> porque quedarían publicados en el repositorio github estos datos)</w:t>
+      </w:r>
+    </w:p>
+    <w:p>
+      <w:pPr>
+        <w:pStyle w:val="Prrafodelista"/>
+        <w:numPr>
+          <w:ilvl w:val="0"/>
+          <w:numId w:val="1"/>
+        </w:numPr>
+        <w:rPr>
+          <w:lang w:val="es-CO"/>
+        </w:rPr>
+      </w:pPr>
+      <w:r>
+        <w:rPr>
+          <w:lang w:val="es-CO"/>
+        </w:rPr>
+        <w:t xml:space="preserve">Se configura el archivo </w:t>
+      </w:r>
+      <w:proofErr w:type="spellStart"/>
+      <w:r>
+        <w:rPr>
+          <w:lang w:val="es-CO"/>
+        </w:rPr>
+        <w:t>Program.cs</w:t>
+      </w:r>
+      <w:proofErr w:type="spellEnd"/>
+      <w:r>
+        <w:rPr>
+          <w:lang w:val="es-CO"/>
+        </w:rPr>
+        <w:t xml:space="preserve"> del proyecto </w:t>
+      </w:r>
+      <w:proofErr w:type="spellStart"/>
+      <w:r>
+        <w:rPr>
+          <w:lang w:val="es-CO"/>
+        </w:rPr>
+        <w:t>TekusWeAPI</w:t>
+      </w:r>
+      <w:proofErr w:type="spellEnd"/>
+      <w:r>
+        <w:rPr>
+          <w:lang w:val="es-CO"/>
+        </w:rPr>
+        <w:t xml:space="preserve"> para la parte de generación y validación de tokens. (En un proyecto de la vida real sería mejor utilizar un servicio externo para la autenticación como Microsoft Business to Consumer  </w:t>
+      </w:r>
+      <w:proofErr w:type="spellStart"/>
+      <w:r>
+        <w:rPr>
+          <w:lang w:val="es-CO"/>
+        </w:rPr>
+        <w:t>aka</w:t>
+      </w:r>
+      <w:proofErr w:type="spellEnd"/>
+      <w:r>
+        <w:rPr>
+          <w:lang w:val="es-CO"/>
+        </w:rPr>
+        <w:t xml:space="preserve"> B2C)</w:t>
+      </w:r>
+    </w:p>
+    <w:p>
+      <w:pPr>
+        <w:pStyle w:val="Prrafodelista"/>
+        <w:numPr>
+          <w:ilvl w:val="0"/>
+          <w:numId w:val="1"/>
+        </w:numPr>
+        <w:rPr>
+          <w:lang w:val="es-CO"/>
+        </w:rPr>
+      </w:pPr>
+      <w:r>
+        <w:rPr>
+          <w:lang w:val="es-CO"/>
+        </w:rPr>
+        <w:t xml:space="preserve">Se crea el controlador de autenticación con unos modelos de entrada y salida y una utilidad para mapear los status </w:t>
+      </w:r>
+      <w:proofErr w:type="spellStart"/>
+      <w:r>
+        <w:rPr>
+          <w:lang w:val="es-CO"/>
+        </w:rPr>
+        <w:t>codes</w:t>
+      </w:r>
+      <w:proofErr w:type="spellEnd"/>
+      <w:r>
+        <w:rPr>
+          <w:lang w:val="es-CO"/>
+        </w:rPr>
+        <w:t xml:space="preserve"> de HTTP con los códigos de error de nuestras reglas de negocio BLL</w:t>
+      </w:r>
+      <w:r>
+        <w:rPr>
+          <w:lang w:val="es-CO"/>
+        </w:rPr>
+        <w:t xml:space="preserve"> </w:t>
+      </w:r>
+    </w:p>
+    <w:p>
+      <w:pPr>
+        <w:pStyle w:val="Prrafodelista"/>
+        <w:numPr>
+          <w:ilvl w:val="0"/>
+          <w:numId w:val="1"/>
+        </w:numPr>
+        <w:rPr>
+          <w:lang w:val="es-CO"/>
+        </w:rPr>
+      </w:pPr>
+      <w:r>
+        <w:rPr>
+          <w:lang w:val="es-CO"/>
+        </w:rPr>
+        <w:t xml:space="preserve">Se modifica el archivo </w:t>
+      </w:r>
+      <w:proofErr w:type="spellStart"/>
+      <w:r>
+        <w:rPr>
+          <w:lang w:val="es-CO"/>
+        </w:rPr>
+        <w:t>Program.cs</w:t>
+      </w:r>
+      <w:proofErr w:type="spellEnd"/>
+      <w:r>
+        <w:rPr>
+          <w:lang w:val="es-CO"/>
+        </w:rPr>
+        <w:t xml:space="preserve"> para configurar </w:t>
+      </w:r>
+      <w:proofErr w:type="spellStart"/>
+      <w:r>
+        <w:rPr>
+          <w:lang w:val="es-CO"/>
+        </w:rPr>
+        <w:t>swagger</w:t>
+      </w:r>
+      <w:proofErr w:type="spellEnd"/>
+      <w:r>
+        <w:rPr>
+          <w:lang w:val="es-CO"/>
+        </w:rPr>
+        <w:t xml:space="preserve"> de tal forma que  permita utilizar </w:t>
+      </w:r>
+      <w:proofErr w:type="spellStart"/>
+      <w:r>
+        <w:rPr>
+          <w:lang w:val="es-CO"/>
+        </w:rPr>
+        <w:t>Bearer</w:t>
+      </w:r>
+      <w:proofErr w:type="spellEnd"/>
+      <w:r>
+        <w:rPr>
+          <w:lang w:val="es-CO"/>
+        </w:rPr>
+        <w:t xml:space="preserve"> tokens en los </w:t>
+      </w:r>
+      <w:proofErr w:type="spellStart"/>
+      <w:r>
+        <w:rPr>
+          <w:lang w:val="es-CO"/>
+        </w:rPr>
+        <w:t>endpoints</w:t>
+      </w:r>
+      <w:proofErr w:type="spellEnd"/>
+      <w:r>
+        <w:rPr>
+          <w:lang w:val="es-CO"/>
+        </w:rPr>
+        <w:t xml:space="preserve"> de las API</w:t>
+      </w:r>
+    </w:p>
+    <w:p>
+      <w:pPr>
+        <w:pStyle w:val="Prrafodelista"/>
+        <w:numPr>
+          <w:ilvl w:val="0"/>
+          <w:numId w:val="1"/>
+        </w:numPr>
+        <w:rPr>
+          <w:lang w:val="es-CO"/>
+        </w:rPr>
+      </w:pPr>
+      <w:r>
+        <w:rPr>
+          <w:lang w:val="es-CO"/>
+        </w:rPr>
+        <w:t xml:space="preserve">Para generar un </w:t>
+      </w:r>
+      <w:proofErr w:type="spellStart"/>
+      <w:r>
+        <w:rPr>
+          <w:lang w:val="es-CO"/>
+        </w:rPr>
+        <w:t>token</w:t>
+      </w:r>
+      <w:proofErr w:type="spellEnd"/>
+      <w:r>
+        <w:rPr>
+          <w:lang w:val="es-CO"/>
+        </w:rPr>
+        <w:t xml:space="preserve"> se utiliza el </w:t>
+      </w:r>
+      <w:proofErr w:type="spellStart"/>
+      <w:r>
+        <w:rPr>
+          <w:lang w:val="es-CO"/>
+        </w:rPr>
+        <w:t>endpoint</w:t>
+      </w:r>
+      <w:proofErr w:type="spellEnd"/>
+      <w:r>
+        <w:rPr>
+          <w:lang w:val="es-CO"/>
+        </w:rPr>
+        <w:t xml:space="preserve"> api/</w:t>
+      </w:r>
+      <w:proofErr w:type="spellStart"/>
+      <w:r>
+        <w:rPr>
+          <w:lang w:val="es-CO"/>
+        </w:rPr>
+        <w:t>auth</w:t>
+      </w:r>
+      <w:proofErr w:type="spellEnd"/>
+      <w:r>
+        <w:rPr>
+          <w:lang w:val="es-CO"/>
+        </w:rPr>
+        <w:t>/</w:t>
+      </w:r>
+      <w:proofErr w:type="spellStart"/>
+      <w:r>
+        <w:rPr>
+          <w:lang w:val="es-CO"/>
+        </w:rPr>
+        <w:t>token</w:t>
+      </w:r>
+      <w:proofErr w:type="spellEnd"/>
+      <w:r>
+        <w:rPr>
+          <w:lang w:val="es-CO"/>
+        </w:rPr>
+        <w:t xml:space="preserve"> por el método POST  con usuario “</w:t>
+      </w:r>
+      <w:proofErr w:type="spellStart"/>
+      <w:r>
+        <w:rPr>
+          <w:lang w:val="es-CO"/>
+        </w:rPr>
+        <w:t>admin</w:t>
+      </w:r>
+      <w:proofErr w:type="spellEnd"/>
+      <w:r>
+        <w:rPr>
+          <w:lang w:val="es-CO"/>
+        </w:rPr>
+        <w:t>“ y clave “</w:t>
+      </w:r>
+      <w:proofErr w:type="spellStart"/>
+      <w:r>
+        <w:rPr>
+          <w:lang w:val="es-CO"/>
+        </w:rPr>
+        <w:t>admin</w:t>
+      </w:r>
+      <w:proofErr w:type="spellEnd"/>
+      <w:r>
+        <w:rPr>
+          <w:lang w:val="es-CO"/>
+        </w:rPr>
+        <w:t>” (cualquier otro valor generar código HTTP 401)</w:t>
+      </w:r>
+    </w:p>
+    <w:p>
+      <w:pPr>
+        <w:pStyle w:val="Prrafodelista"/>
+        <w:numPr>
+          <w:ilvl w:val="0"/>
+          <w:numId w:val="1"/>
+        </w:numPr>
+        <w:rPr>
+          <w:lang w:val="es-CO"/>
+        </w:rPr>
+      </w:pPr>
+      <w:r>
+        <w:rPr>
+          <w:lang w:val="es-CO"/>
+        </w:rPr>
+        <w:t xml:space="preserve">El valor del </w:t>
+      </w:r>
+      <w:proofErr w:type="spellStart"/>
+      <w:r>
+        <w:rPr>
+          <w:lang w:val="es-CO"/>
+        </w:rPr>
+        <w:t>access</w:t>
+      </w:r>
+      <w:proofErr w:type="spellEnd"/>
+      <w:r>
+        <w:rPr>
+          <w:lang w:val="es-CO"/>
+        </w:rPr>
+        <w:t xml:space="preserve"> </w:t>
+      </w:r>
+      <w:proofErr w:type="spellStart"/>
+      <w:r>
+        <w:rPr>
+          <w:lang w:val="es-CO"/>
+        </w:rPr>
+        <w:t>token</w:t>
+      </w:r>
+      <w:proofErr w:type="spellEnd"/>
+      <w:r>
+        <w:rPr>
+          <w:lang w:val="es-CO"/>
+        </w:rPr>
+        <w:t xml:space="preserve"> generado se copia en el </w:t>
+      </w:r>
+      <w:proofErr w:type="spellStart"/>
+      <w:r>
+        <w:rPr>
+          <w:lang w:val="es-CO"/>
+        </w:rPr>
+        <w:t>clipboard</w:t>
+      </w:r>
+      <w:proofErr w:type="spellEnd"/>
+      <w:r>
+        <w:rPr>
+          <w:lang w:val="es-CO"/>
+        </w:rPr>
+        <w:t xml:space="preserve"> y se pega en </w:t>
+      </w:r>
+      <w:proofErr w:type="spellStart"/>
+      <w:r>
+        <w:rPr>
+          <w:lang w:val="es-CO"/>
+        </w:rPr>
+        <w:t>swagger</w:t>
+      </w:r>
+      <w:proofErr w:type="spellEnd"/>
+      <w:r>
+        <w:rPr>
+          <w:lang w:val="es-CO"/>
+        </w:rPr>
+        <w:t xml:space="preserve"> para ser utilizado en los otros </w:t>
+      </w:r>
+      <w:proofErr w:type="spellStart"/>
+      <w:r>
+        <w:rPr>
+          <w:lang w:val="es-CO"/>
+        </w:rPr>
+        <w:t>endpoints</w:t>
+      </w:r>
+      <w:proofErr w:type="spellEnd"/>
+      <w:r>
+        <w:rPr>
+          <w:lang w:val="es-CO"/>
+        </w:rPr>
+        <w:t xml:space="preserve"> seguros (Anteponer la palabra </w:t>
+      </w:r>
+      <w:proofErr w:type="spellStart"/>
+      <w:r>
+        <w:rPr>
+          <w:lang w:val="es-CO"/>
+        </w:rPr>
+        <w:t>Bearer</w:t>
+      </w:r>
+      <w:proofErr w:type="spellEnd"/>
+      <w:r>
+        <w:rPr>
+          <w:lang w:val="es-CO"/>
+        </w:rPr>
+        <w:t xml:space="preserve"> y un espacio en blanco antes del </w:t>
+      </w:r>
+      <w:proofErr w:type="spellStart"/>
+      <w:r>
+        <w:rPr>
+          <w:lang w:val="es-CO"/>
+        </w:rPr>
+        <w:t>token</w:t>
+      </w:r>
+      <w:proofErr w:type="spellEnd"/>
+      <w:r>
+        <w:rPr>
+          <w:lang w:val="es-CO"/>
+        </w:rPr>
+        <w:t xml:space="preserve"> </w:t>
+      </w:r>
+      <w:proofErr w:type="spellStart"/>
+      <w:r>
+        <w:rPr>
+          <w:lang w:val="es-CO"/>
+        </w:rPr>
+        <w:t>jwt</w:t>
+      </w:r>
+      <w:proofErr w:type="spellEnd"/>
+      <w:r>
+        <w:rPr>
+          <w:lang w:val="es-CO"/>
+        </w:rPr>
+        <w:t xml:space="preserve">). El </w:t>
+      </w:r>
+      <w:proofErr w:type="spellStart"/>
+      <w:r>
+        <w:rPr>
+          <w:lang w:val="es-CO"/>
+        </w:rPr>
+        <w:t>token</w:t>
+      </w:r>
+      <w:proofErr w:type="spellEnd"/>
+      <w:r>
+        <w:rPr>
+          <w:lang w:val="es-CO"/>
+        </w:rPr>
+        <w:t xml:space="preserve"> generado también tiene un </w:t>
+      </w:r>
+      <w:proofErr w:type="spellStart"/>
+      <w:r>
+        <w:rPr>
+          <w:lang w:val="es-CO"/>
+        </w:rPr>
+        <w:t>claim</w:t>
+      </w:r>
+      <w:proofErr w:type="spellEnd"/>
+      <w:r>
+        <w:rPr>
+          <w:lang w:val="es-CO"/>
+        </w:rPr>
+        <w:t xml:space="preserve"> de </w:t>
+      </w:r>
+      <w:proofErr w:type="spellStart"/>
+      <w:r>
+        <w:rPr>
+          <w:lang w:val="es-CO"/>
+        </w:rPr>
+        <w:t>scope</w:t>
+      </w:r>
+      <w:proofErr w:type="spellEnd"/>
+      <w:r>
+        <w:rPr>
+          <w:lang w:val="es-CO"/>
+        </w:rPr>
+        <w:t xml:space="preserve">  </w:t>
+      </w:r>
+      <w:r>
+        <w:rPr>
+          <w:lang w:val="es-CO"/>
+        </w:rPr>
+        <w:t>"</w:t>
+      </w:r>
+      <w:proofErr w:type="spellStart"/>
+      <w:r>
+        <w:rPr>
+          <w:lang w:val="es-CO"/>
+        </w:rPr>
+        <w:t>api.access</w:t>
+      </w:r>
+      <w:proofErr w:type="spellEnd"/>
+      <w:r>
+        <w:rPr>
+          <w:lang w:val="es-CO"/>
+        </w:rPr>
+        <w:t>"</w:t>
+      </w:r>
+      <w:r>
+        <w:rPr>
+          <w:lang w:val="es-CO"/>
+        </w:rPr>
+        <w:t xml:space="preserve"> el cual debe ser validado en los métodos </w:t>
+      </w:r>
+      <w:proofErr w:type="spellStart"/>
+      <w:r>
+        <w:rPr>
+          <w:lang w:val="es-CO"/>
+        </w:rPr>
+        <w:t>del</w:t>
+      </w:r>
+      <w:proofErr w:type="spellEnd"/>
+      <w:r>
+        <w:rPr>
+          <w:lang w:val="es-CO"/>
+        </w:rPr>
+        <w:t xml:space="preserve"> los </w:t>
+      </w:r>
+      <w:proofErr w:type="spellStart"/>
+      <w:r>
+        <w:rPr>
+          <w:lang w:val="es-CO"/>
+        </w:rPr>
+        <w:t>controllers</w:t>
+      </w:r>
+      <w:proofErr w:type="spellEnd"/>
+      <w:r>
+        <w:rPr>
+          <w:lang w:val="es-CO"/>
+        </w:rPr>
+        <w:t xml:space="preserve"> o por medio de un </w:t>
+      </w:r>
+      <w:proofErr w:type="spellStart"/>
+      <w:r>
+        <w:rPr>
+          <w:lang w:val="es-CO"/>
+        </w:rPr>
+        <w:t>custom</w:t>
+      </w:r>
+      <w:proofErr w:type="spellEnd"/>
+      <w:r>
+        <w:rPr>
+          <w:lang w:val="es-CO"/>
+        </w:rPr>
+        <w:t xml:space="preserve"> middleware (en mi caso utilizo el atributo </w:t>
+      </w:r>
+      <w:proofErr w:type="spellStart"/>
+      <w:r>
+        <w:rPr>
+          <w:lang w:val="es-CO"/>
+        </w:rPr>
+        <w:t>RequiredScope</w:t>
+      </w:r>
+      <w:proofErr w:type="spellEnd"/>
+      <w:r>
+        <w:rPr>
+          <w:lang w:val="es-CO"/>
+        </w:rPr>
+        <w:t xml:space="preserve"> )</w:t>
+      </w:r>
+    </w:p>
+    <w:p>
+      <w:pPr>
+        <w:pStyle w:val="Prrafodelista"/>
+        <w:numPr>
+          <w:ilvl w:val="0"/>
+          <w:numId w:val="1"/>
+        </w:numPr>
+        <w:rPr>
+          <w:lang w:val="es-CO"/>
+        </w:rPr>
+      </w:pPr>
+      <w:r>
+        <w:rPr>
+          <w:lang w:val="es-CO"/>
+        </w:rPr>
+        <w:t xml:space="preserve">Se configura en el </w:t>
+      </w:r>
+      <w:proofErr w:type="spellStart"/>
+      <w:r>
+        <w:rPr>
+          <w:lang w:val="es-CO"/>
+        </w:rPr>
+        <w:t>Progam.cs</w:t>
+      </w:r>
+      <w:proofErr w:type="spellEnd"/>
+      <w:r>
+        <w:rPr>
+          <w:lang w:val="es-CO"/>
+        </w:rPr>
+        <w:t xml:space="preserve"> la inyección de dependencias para que se haga un Discovery </w:t>
+      </w:r>
+      <w:proofErr w:type="spellStart"/>
+      <w:r>
+        <w:rPr>
+          <w:lang w:val="es-CO"/>
+        </w:rPr>
+        <w:t>automatico</w:t>
+      </w:r>
+      <w:proofErr w:type="spellEnd"/>
+      <w:r>
+        <w:rPr>
+          <w:lang w:val="es-CO"/>
+        </w:rPr>
+        <w:t xml:space="preserve"> de las clases que tienen el patrón de “Mediator” para implementar el patrón </w:t>
+      </w:r>
+      <w:r>
+        <w:rPr>
+          <w:lang w:val="es-CO"/>
+        </w:rPr>
+        <w:t>de CQRS ,</w:t>
+      </w:r>
+      <w:r>
+        <w:rPr>
+          <w:lang w:val="es-CO"/>
+        </w:rPr>
+        <w:t xml:space="preserve"> las clases </w:t>
+      </w:r>
+      <w:r>
+        <w:rPr>
+          <w:lang w:val="es-CO"/>
+        </w:rPr>
+        <w:t xml:space="preserve">de </w:t>
+      </w:r>
+      <w:proofErr w:type="spellStart"/>
+      <w:r>
+        <w:rPr>
+          <w:lang w:val="es-CO"/>
+        </w:rPr>
+        <w:t>validators</w:t>
+      </w:r>
+      <w:proofErr w:type="spellEnd"/>
+      <w:r>
+        <w:rPr>
+          <w:lang w:val="es-CO"/>
+        </w:rPr>
+        <w:t xml:space="preserve"> que utilizan la librería de </w:t>
+      </w:r>
+      <w:proofErr w:type="spellStart"/>
+      <w:r>
+        <w:rPr>
+          <w:lang w:val="es-CO"/>
+        </w:rPr>
+        <w:t>fluentValidation</w:t>
+      </w:r>
+      <w:proofErr w:type="spellEnd"/>
+      <w:r>
+        <w:rPr>
+          <w:lang w:val="es-CO"/>
+        </w:rPr>
+        <w:t xml:space="preserve"> y los </w:t>
+      </w:r>
+      <w:proofErr w:type="spellStart"/>
+      <w:r>
+        <w:rPr>
+          <w:lang w:val="es-CO"/>
+        </w:rPr>
+        <w:t>mappers</w:t>
+      </w:r>
+      <w:proofErr w:type="spellEnd"/>
+      <w:r>
+        <w:rPr>
+          <w:lang w:val="es-CO"/>
+        </w:rPr>
+        <w:t xml:space="preserve"> de </w:t>
+      </w:r>
+      <w:proofErr w:type="spellStart"/>
+      <w:r>
+        <w:rPr>
+          <w:lang w:val="es-CO"/>
+        </w:rPr>
+        <w:t>automapper</w:t>
+      </w:r>
+      <w:proofErr w:type="spellEnd"/>
+    </w:p>
+    <w:p>
+      <w:pPr>
+        <w:pStyle w:val="Prrafodelista"/>
+        <w:numPr>
+          <w:ilvl w:val="0"/>
+          <w:numId w:val="1"/>
+        </w:numPr>
+        <w:rPr>
+          <w:lang w:val="es-CO"/>
+        </w:rPr>
+      </w:pPr>
+      <w:proofErr w:type="spellStart"/>
+      <w:r>
+        <w:rPr>
+          <w:lang w:val="es-CO"/>
+        </w:rPr>
+        <w:lastRenderedPageBreak/>
+        <w:t>Tambien</w:t>
+      </w:r>
+      <w:proofErr w:type="spellEnd"/>
+      <w:r>
+        <w:rPr>
+          <w:lang w:val="es-CO"/>
+        </w:rPr>
+        <w:t xml:space="preserve"> se configuran las inyecciones de dependencias y sus correspondientes </w:t>
+      </w:r>
+      <w:proofErr w:type="spellStart"/>
+      <w:r>
+        <w:rPr>
+          <w:lang w:val="es-CO"/>
+        </w:rPr>
+        <w:t>scopes</w:t>
+      </w:r>
+      <w:proofErr w:type="spellEnd"/>
+      <w:r>
+        <w:rPr>
+          <w:lang w:val="es-CO"/>
+        </w:rPr>
+        <w:t xml:space="preserve"> de las clases propias de la lógica del negocio de la aplicación y de todas las abstracciones que se crean con sus correspondientes implementaciones.</w:t>
+      </w:r>
+    </w:p>
+    <w:p>
+      <w:pPr>
+        <w:rPr>
+          <w:lang w:val="es-CO"/>
+        </w:rPr>
+      </w:pPr>
+    </w:p>
+    <w:p>
+      <w:pPr>
+        <w:pStyle w:val="Prrafodelista"/>
+        <w:numPr>
+          <w:ilvl w:val="0"/>
+          <w:numId w:val="1"/>
+        </w:numPr>
         <w:rPr>
           <w:lang w:val="es-CO"/>
         </w:rPr>
@@ -50,13 +1276,11 @@
     </w:p>
     <w:p>
       <w:pPr>
-        <w:rPr>
-          <w:lang w:val="es-CO"/>
-        </w:rPr>
-      </w:pPr>
-    </w:p>
-    <w:p>
-      <w:pPr>
+        <w:pStyle w:val="Prrafodelista"/>
+        <w:numPr>
+          <w:ilvl w:val="0"/>
+          <w:numId w:val="1"/>
+        </w:numPr>
         <w:rPr>
           <w:lang w:val="es-CO"/>
         </w:rPr>
@@ -70,10 +1294,378 @@
     </w:p>
     <w:p>
       <w:pPr>
-        <w:rPr>
-          <w:lang w:val="es-CO"/>
-        </w:rPr>
-      </w:pPr>
+        <w:pStyle w:val="Prrafodelista"/>
+        <w:numPr>
+          <w:ilvl w:val="0"/>
+          <w:numId w:val="1"/>
+        </w:numPr>
+        <w:rPr>
+          <w:lang w:val="es-CO"/>
+        </w:rPr>
+      </w:pPr>
+      <w:r>
+        <w:rPr>
+          <w:lang w:val="es-CO"/>
+        </w:rPr>
+        <w:t xml:space="preserve">Se crea la tabla Services (también en </w:t>
+      </w:r>
+      <w:r>
+        <w:rPr>
+          <w:lang w:val="es-CO"/>
+        </w:rPr>
+        <w:t>plural</w:t>
+      </w:r>
+      <w:r>
+        <w:rPr>
+          <w:lang w:val="es-CO"/>
+        </w:rPr>
+        <w:t xml:space="preserve"> por las </w:t>
+      </w:r>
+      <w:r>
+        <w:rPr>
+          <w:lang w:val="es-CO"/>
+        </w:rPr>
+        <w:t>mismas</w:t>
+      </w:r>
+      <w:r>
+        <w:rPr>
+          <w:lang w:val="es-CO"/>
+        </w:rPr>
+        <w:t xml:space="preserve"> razones)</w:t>
+      </w:r>
+    </w:p>
+    <w:p>
+      <w:pPr>
+        <w:pStyle w:val="Prrafodelista"/>
+        <w:numPr>
+          <w:ilvl w:val="0"/>
+          <w:numId w:val="1"/>
+        </w:numPr>
+        <w:rPr>
+          <w:lang w:val="es-CO"/>
+        </w:rPr>
+      </w:pPr>
+      <w:r>
+        <w:rPr>
+          <w:lang w:val="es-CO"/>
+        </w:rPr>
+        <w:t xml:space="preserve">Se crea la tabla relacional </w:t>
+      </w:r>
+      <w:proofErr w:type="spellStart"/>
+      <w:r>
+        <w:rPr>
+          <w:lang w:val="es-CO"/>
+        </w:rPr>
+        <w:t>ProviderService</w:t>
+      </w:r>
+      <w:proofErr w:type="spellEnd"/>
+      <w:r>
+        <w:rPr>
+          <w:lang w:val="es-CO"/>
+        </w:rPr>
+        <w:t xml:space="preserve"> que relaciona para un </w:t>
+      </w:r>
+      <w:proofErr w:type="spellStart"/>
+      <w:r>
+        <w:rPr>
+          <w:lang w:val="es-CO"/>
+        </w:rPr>
+        <w:t>porvider</w:t>
+      </w:r>
+      <w:proofErr w:type="spellEnd"/>
+      <w:r>
+        <w:rPr>
+          <w:lang w:val="es-CO"/>
+        </w:rPr>
+        <w:t xml:space="preserve"> cuales servicios se prestan (</w:t>
+      </w:r>
+      <w:proofErr w:type="spellStart"/>
+      <w:r>
+        <w:rPr>
+          <w:lang w:val="es-CO"/>
+        </w:rPr>
+        <w:t>Aca</w:t>
+      </w:r>
+      <w:proofErr w:type="spellEnd"/>
+      <w:r>
+        <w:rPr>
+          <w:lang w:val="es-CO"/>
+        </w:rPr>
+        <w:t xml:space="preserve"> hay dos tendencias en la industria una es crear esta tabla con una llave única </w:t>
+      </w:r>
+      <w:proofErr w:type="spellStart"/>
+      <w:r>
+        <w:rPr>
+          <w:lang w:val="es-CO"/>
+        </w:rPr>
+        <w:t>autonumerica</w:t>
+      </w:r>
+      <w:proofErr w:type="spellEnd"/>
+      <w:r>
+        <w:rPr>
+          <w:lang w:val="es-CO"/>
+        </w:rPr>
+        <w:t xml:space="preserve"> y un índice único de </w:t>
+      </w:r>
+      <w:proofErr w:type="spellStart"/>
+      <w:r>
+        <w:rPr>
+          <w:lang w:val="es-CO"/>
+        </w:rPr>
+        <w:t>proveedor,servicio,país</w:t>
+      </w:r>
+      <w:proofErr w:type="spellEnd"/>
+      <w:r>
+        <w:rPr>
+          <w:lang w:val="es-CO"/>
+        </w:rPr>
+        <w:t xml:space="preserve"> y la otra tendencia es que esta tabla no tenga este campo </w:t>
+      </w:r>
+      <w:proofErr w:type="spellStart"/>
+      <w:r>
+        <w:rPr>
+          <w:lang w:val="es-CO"/>
+        </w:rPr>
+        <w:t>autonumerico</w:t>
+      </w:r>
+      <w:proofErr w:type="spellEnd"/>
+      <w:r>
+        <w:rPr>
+          <w:lang w:val="es-CO"/>
+        </w:rPr>
+        <w:t xml:space="preserve"> y simplemente la llave sea una llave compuesta, en lo personal me gusta la primera tendencia)</w:t>
+      </w:r>
+    </w:p>
+    <w:p>
+      <w:pPr>
+        <w:pStyle w:val="Prrafodelista"/>
+        <w:numPr>
+          <w:ilvl w:val="0"/>
+          <w:numId w:val="1"/>
+        </w:numPr>
+        <w:rPr>
+          <w:lang w:val="es-CO"/>
+        </w:rPr>
+      </w:pPr>
+      <w:proofErr w:type="spellStart"/>
+      <w:r>
+        <w:rPr>
+          <w:lang w:val="es-CO"/>
+        </w:rPr>
+        <w:t>Tambien</w:t>
+      </w:r>
+      <w:proofErr w:type="spellEnd"/>
+      <w:r>
+        <w:rPr>
+          <w:lang w:val="es-CO"/>
+        </w:rPr>
+        <w:t xml:space="preserve"> se crean dos llaves foráneas entre la tabla </w:t>
+      </w:r>
+      <w:proofErr w:type="spellStart"/>
+      <w:r>
+        <w:rPr>
+          <w:lang w:val="es-CO"/>
+        </w:rPr>
+        <w:t>ProviderService</w:t>
+      </w:r>
+      <w:proofErr w:type="spellEnd"/>
+      <w:r>
+        <w:rPr>
+          <w:lang w:val="es-CO"/>
+        </w:rPr>
+        <w:t xml:space="preserve"> y las tablas de proveedores y servicios (Por performance también se </w:t>
+      </w:r>
+      <w:r>
+        <w:rPr>
+          <w:lang w:val="es-CO"/>
+        </w:rPr>
+        <w:t>pueden crear</w:t>
+      </w:r>
+      <w:r>
+        <w:rPr>
+          <w:lang w:val="es-CO"/>
+        </w:rPr>
+        <w:t xml:space="preserve"> índices sobre estos campos aplica si hay muchos registros en esta tabla</w:t>
+      </w:r>
+      <w:r>
+        <w:rPr>
+          <w:lang w:val="es-CO"/>
+        </w:rPr>
+        <w:t xml:space="preserve"> para que al chequear la integridad relacional le ayudemos al motor</w:t>
+      </w:r>
+      <w:r>
+        <w:rPr>
+          <w:lang w:val="es-CO"/>
+        </w:rPr>
+        <w:t>)</w:t>
+      </w:r>
+    </w:p>
+    <w:p>
+      <w:pPr>
+        <w:pStyle w:val="Prrafodelista"/>
+        <w:numPr>
+          <w:ilvl w:val="0"/>
+          <w:numId w:val="1"/>
+        </w:numPr>
+        <w:rPr>
+          <w:lang w:val="es-CO"/>
+        </w:rPr>
+      </w:pPr>
+      <w:r>
+        <w:rPr>
+          <w:lang w:val="es-CO"/>
+        </w:rPr>
+        <w:t xml:space="preserve">Para los campos personalizados del </w:t>
+      </w:r>
+      <w:proofErr w:type="spellStart"/>
+      <w:r>
+        <w:rPr>
+          <w:lang w:val="es-CO"/>
+        </w:rPr>
+        <w:t>provedor</w:t>
+      </w:r>
+      <w:proofErr w:type="spellEnd"/>
+      <w:r>
+        <w:rPr>
+          <w:lang w:val="es-CO"/>
+        </w:rPr>
+        <w:t xml:space="preserve"> se tienen otras 3 tablas (la primera define todos los posibles  campos personalizados, la segunda define para cada </w:t>
+      </w:r>
+      <w:proofErr w:type="spellStart"/>
+      <w:r>
+        <w:rPr>
+          <w:lang w:val="es-CO"/>
+        </w:rPr>
+        <w:t>provider</w:t>
+      </w:r>
+      <w:proofErr w:type="spellEnd"/>
+      <w:r>
+        <w:rPr>
+          <w:lang w:val="es-CO"/>
+        </w:rPr>
+        <w:t xml:space="preserve"> cuales campos personalizados se utilizaran y la tercera tabla contiene los valores de estos campos personalizados para cada </w:t>
+      </w:r>
+      <w:proofErr w:type="spellStart"/>
+      <w:r>
+        <w:rPr>
+          <w:lang w:val="es-CO"/>
+        </w:rPr>
+        <w:t>provider</w:t>
+      </w:r>
+      <w:proofErr w:type="spellEnd"/>
+      <w:r>
+        <w:rPr>
+          <w:lang w:val="es-CO"/>
+        </w:rPr>
+        <w:t>)</w:t>
+      </w:r>
+      <w:r>
+        <w:rPr>
+          <w:lang w:val="es-CO"/>
+        </w:rPr>
+        <w:t xml:space="preserve"> El campo </w:t>
+      </w:r>
+      <w:proofErr w:type="spellStart"/>
+      <w:r>
+        <w:rPr>
+          <w:lang w:val="es-CO"/>
+        </w:rPr>
+        <w:t>FieldType</w:t>
+      </w:r>
+      <w:proofErr w:type="spellEnd"/>
+      <w:r>
+        <w:rPr>
+          <w:lang w:val="es-CO"/>
+        </w:rPr>
+        <w:t xml:space="preserve"> de la primera tabla para este ejercicio tiene un valor fijo a texto pero puede extenderse el concepto a una fecha, un número, etc.</w:t>
+      </w:r>
+    </w:p>
+    <w:p>
+      <w:pPr>
+        <w:rPr>
+          <w:lang w:val="es-CO"/>
+        </w:rPr>
+      </w:pPr>
+    </w:p>
+    <w:p>
+      <w:pPr>
+        <w:pStyle w:val="Prrafodelista"/>
+        <w:numPr>
+          <w:ilvl w:val="0"/>
+          <w:numId w:val="1"/>
+        </w:numPr>
+        <w:rPr>
+          <w:lang w:val="es-CO"/>
+        </w:rPr>
+      </w:pPr>
+      <w:r>
+        <w:rPr>
+          <w:lang w:val="es-CO"/>
+        </w:rPr>
+        <w:t xml:space="preserve">Se procede a crear un </w:t>
+      </w:r>
+      <w:r>
+        <w:rPr>
+          <w:lang w:val="es-CO"/>
+        </w:rPr>
+        <w:t xml:space="preserve">primer </w:t>
+      </w:r>
+      <w:proofErr w:type="spellStart"/>
+      <w:r>
+        <w:rPr>
+          <w:lang w:val="es-CO"/>
+        </w:rPr>
+        <w:t>endpoint</w:t>
+      </w:r>
+      <w:proofErr w:type="spellEnd"/>
+      <w:r>
+        <w:rPr>
+          <w:lang w:val="es-CO"/>
+        </w:rPr>
+        <w:t xml:space="preserve"> para listar los proveedores (el objetivo de este </w:t>
+      </w:r>
+      <w:proofErr w:type="spellStart"/>
+      <w:r>
+        <w:rPr>
+          <w:lang w:val="es-CO"/>
+        </w:rPr>
+        <w:t>endpoint</w:t>
+      </w:r>
+      <w:proofErr w:type="spellEnd"/>
+      <w:r>
+        <w:rPr>
+          <w:lang w:val="es-CO"/>
+        </w:rPr>
+        <w:t xml:space="preserve"> es mostrar la información básica de todos los proveedores en una tabla la cual puede ser ordenada por algunos campos y también se plantea que tenga paginación es decir que la vista muestra resultados parciales). Se asume también que en esta del </w:t>
+      </w:r>
+      <w:proofErr w:type="spellStart"/>
+      <w:r>
+        <w:rPr>
+          <w:lang w:val="es-CO"/>
+        </w:rPr>
+        <w:t>frontend</w:t>
+      </w:r>
+      <w:proofErr w:type="spellEnd"/>
+      <w:r>
+        <w:rPr>
+          <w:lang w:val="es-CO"/>
+        </w:rPr>
+        <w:t xml:space="preserve">  tiene </w:t>
+      </w:r>
+      <w:proofErr w:type="spellStart"/>
+      <w:r>
+        <w:rPr>
+          <w:lang w:val="es-CO"/>
+        </w:rPr>
+        <w:t>viculos</w:t>
+      </w:r>
+      <w:proofErr w:type="spellEnd"/>
+      <w:r>
+        <w:rPr>
+          <w:lang w:val="es-CO"/>
+        </w:rPr>
+        <w:t xml:space="preserve"> o botones  que permiten las operaciones de inserción, actualización y borrado para administrar los proveedores</w:t>
+      </w:r>
     </w:p>
     <w:p>
       <w:pPr>
@@ -83,36 +1675,13 @@
       </w:pPr>
       <w:bookmarkStart w:id="0" w:name="_GoBack"/>
       <w:bookmarkEnd w:id="0"/>
-      <w:r>
-        <w:rPr>
-          <w:lang w:val="es-CO"/>
-        </w:rPr>
-        <w:t xml:space="preserve">Se crea la tabla Services (también en </w:t>
-      </w:r>
-      <w:r>
-        <w:rPr>
-          <w:lang w:val="es-CO"/>
-        </w:rPr>
-        <w:t>plural</w:t>
-      </w:r>
-      <w:r>
-        <w:rPr>
-          <w:lang w:val="es-CO"/>
-        </w:rPr>
-        <w:t xml:space="preserve"> por las </w:t>
-      </w:r>
-      <w:r>
-        <w:rPr>
-          <w:lang w:val="es-CO"/>
-        </w:rPr>
-        <w:t>mismas</w:t>
-      </w:r>
-      <w:r>
-        <w:rPr>
-          <w:lang w:val="es-CO"/>
-        </w:rPr>
-        <w:t xml:space="preserve"> razones)</w:t>
-      </w:r>
+    </w:p>
+    <w:p>
+      <w:pPr>
+        <w:rPr>
+          <w:lang w:val="es-CO"/>
+        </w:rPr>
+      </w:pPr>
     </w:p>
     <w:p>
       <w:pPr>
@@ -129,6 +1698,127 @@
     </w:sectPr>
   </w:body>
 </w:document>
+</file>
+
+<file path=word/numbering.xml><?xml version="1.0" encoding="utf-8"?>
+<w:numbering xmlns:wpc="http://schemas.microsoft.com/office/word/2010/wordprocessingCanvas" xmlns:mc="http://schemas.openxmlformats.org/markup-compatibility/2006" xmlns:o="urn:schemas-microsoft-com:office:office" xmlns:r="http://schemas.openxmlformats.org/officeDocument/2006/relationships" xmlns:m="http://schemas.openxmlformats.org/officeDocument/2006/math" xmlns:v="urn:schemas-microsoft-com:vml" xmlns:wp14="http://schemas.microsoft.com/office/word/2010/wordprocessingDrawing" xmlns:wp="http://schemas.openxmlformats.org/drawingml/2006/wordprocessingDrawing" xmlns:w10="urn:schemas-microsoft-com:office:word" xmlns:w="http://schemas.openxmlformats.org/wordprocessingml/2006/main" xmlns:w14="http://schemas.microsoft.com/office/word/2010/wordml" xmlns:w15="http://schemas.microsoft.com/office/word/2012/wordml" xmlns:wpg="http://schemas.microsoft.com/office/word/2010/wordprocessingGroup" xmlns:wpi="http://schemas.microsoft.com/office/word/2010/wordprocessingInk" xmlns:wne="http://schemas.microsoft.com/office/word/2006/wordml" xmlns:wps="http://schemas.microsoft.com/office/word/2010/wordprocessingShape" mc:Ignorable="w14 w15 wp14">
+  <w:abstractNum w:abstractNumId="0" w15:restartNumberingAfterBreak="0">
+    <w:nsid w:val="39CC16B6"/>
+    <w:multiLevelType w:val="hybridMultilevel"/>
+    <w:tmpl w:val="FEEE8EC2"/>
+    <w:lvl w:ilvl="0" w:tplc="240A0001">
+      <w:start w:val="1"/>
+      <w:numFmt w:val="bullet"/>
+      <w:lvlText w:val=""/>
+      <w:lvlJc w:val="left"/>
+      <w:pPr>
+        <w:ind w:left="720" w:hanging="360"/>
+      </w:pPr>
+      <w:rPr>
+        <w:rFonts w:ascii="Symbol" w:hAnsi="Symbol" w:hint="default"/>
+      </w:rPr>
+    </w:lvl>
+    <w:lvl w:ilvl="1" w:tplc="240A0003" w:tentative="1">
+      <w:start w:val="1"/>
+      <w:numFmt w:val="bullet"/>
+      <w:lvlText w:val="o"/>
+      <w:lvlJc w:val="left"/>
+      <w:pPr>
+        <w:ind w:left="1440" w:hanging="360"/>
+      </w:pPr>
+      <w:rPr>
+        <w:rFonts w:ascii="Courier New" w:hAnsi="Courier New" w:cs="Courier New" w:hint="default"/>
+      </w:rPr>
+    </w:lvl>
+    <w:lvl w:ilvl="2" w:tplc="240A0005" w:tentative="1">
+      <w:start w:val="1"/>
+      <w:numFmt w:val="bullet"/>
+      <w:lvlText w:val=""/>
+      <w:lvlJc w:val="left"/>
+      <w:pPr>
+        <w:ind w:left="2160" w:hanging="360"/>
+      </w:pPr>
+      <w:rPr>
+        <w:rFonts w:ascii="Wingdings" w:hAnsi="Wingdings" w:hint="default"/>
+      </w:rPr>
+    </w:lvl>
+    <w:lvl w:ilvl="3" w:tplc="240A0001" w:tentative="1">
+      <w:start w:val="1"/>
+      <w:numFmt w:val="bullet"/>
+      <w:lvlText w:val=""/>
+      <w:lvlJc w:val="left"/>
+      <w:pPr>
+        <w:ind w:left="2880" w:hanging="360"/>
+      </w:pPr>
+      <w:rPr>
+        <w:rFonts w:ascii="Symbol" w:hAnsi="Symbol" w:hint="default"/>
+      </w:rPr>
+    </w:lvl>
+    <w:lvl w:ilvl="4" w:tplc="240A0003" w:tentative="1">
+      <w:start w:val="1"/>
+      <w:numFmt w:val="bullet"/>
+      <w:lvlText w:val="o"/>
+      <w:lvlJc w:val="left"/>
+      <w:pPr>
+        <w:ind w:left="3600" w:hanging="360"/>
+      </w:pPr>
+      <w:rPr>
+        <w:rFonts w:ascii="Courier New" w:hAnsi="Courier New" w:cs="Courier New" w:hint="default"/>
+      </w:rPr>
+    </w:lvl>
+    <w:lvl w:ilvl="5" w:tplc="240A0005" w:tentative="1">
+      <w:start w:val="1"/>
+      <w:numFmt w:val="bullet"/>
+      <w:lvlText w:val=""/>
+      <w:lvlJc w:val="left"/>
+      <w:pPr>
+        <w:ind w:left="4320" w:hanging="360"/>
+      </w:pPr>
+      <w:rPr>
+        <w:rFonts w:ascii="Wingdings" w:hAnsi="Wingdings" w:hint="default"/>
+      </w:rPr>
+    </w:lvl>
+    <w:lvl w:ilvl="6" w:tplc="240A0001" w:tentative="1">
+      <w:start w:val="1"/>
+      <w:numFmt w:val="bullet"/>
+      <w:lvlText w:val=""/>
+      <w:lvlJc w:val="left"/>
+      <w:pPr>
+        <w:ind w:left="5040" w:hanging="360"/>
+      </w:pPr>
+      <w:rPr>
+        <w:rFonts w:ascii="Symbol" w:hAnsi="Symbol" w:hint="default"/>
+      </w:rPr>
+    </w:lvl>
+    <w:lvl w:ilvl="7" w:tplc="240A0003" w:tentative="1">
+      <w:start w:val="1"/>
+      <w:numFmt w:val="bullet"/>
+      <w:lvlText w:val="o"/>
+      <w:lvlJc w:val="left"/>
+      <w:pPr>
+        <w:ind w:left="5760" w:hanging="360"/>
+      </w:pPr>
+      <w:rPr>
+        <w:rFonts w:ascii="Courier New" w:hAnsi="Courier New" w:cs="Courier New" w:hint="default"/>
+      </w:rPr>
+    </w:lvl>
+    <w:lvl w:ilvl="8" w:tplc="240A0005" w:tentative="1">
+      <w:start w:val="1"/>
+      <w:numFmt w:val="bullet"/>
+      <w:lvlText w:val=""/>
+      <w:lvlJc w:val="left"/>
+      <w:pPr>
+        <w:ind w:left="6480" w:hanging="360"/>
+      </w:pPr>
+      <w:rPr>
+        <w:rFonts w:ascii="Wingdings" w:hAnsi="Wingdings" w:hint="default"/>
+      </w:rPr>
+    </w:lvl>
+  </w:abstractNum>
+  <w:num w:numId="1">
+    <w:abstractNumId w:val="0"/>
+  </w:num>
+</w:numbering>
 </file>
 
 <file path=word/styles.xml><?xml version="1.0" encoding="utf-8"?>
@@ -555,6 +2245,28 @@
     <w:semiHidden/>
     <w:unhideWhenUsed/>
   </w:style>
+  <w:style w:type="paragraph" w:styleId="Prrafodelista">
+    <w:name w:val="List Paragraph"/>
+    <w:basedOn w:val="Normal"/>
+    <w:uiPriority w:val="34"/>
+    <w:qFormat/>
+    <w:rsid w:val="007D7075"/>
+    <w:pPr>
+      <w:ind w:left="720"/>
+      <w:contextualSpacing/>
+    </w:pPr>
+  </w:style>
+  <w:style w:type="character" w:styleId="Hipervnculo">
+    <w:name w:val="Hyperlink"/>
+    <w:basedOn w:val="Fuentedeprrafopredeter"/>
+    <w:uiPriority w:val="99"/>
+    <w:unhideWhenUsed/>
+    <w:rsid w:val="007D7075"/>
+    <w:rPr>
+      <w:color w:val="0563C1" w:themeColor="hyperlink"/>
+      <w:u w:val="single"/>
+    </w:rPr>
+  </w:style>
 </w:styles>
 </file>
 

</xml_diff>

<commit_message>
implemente hash, repository, manager
</commit_message>
<xml_diff>
--- a/docs/Prueba técnica TEKUS.docx
+++ b/docs/Prueba técnica TEKUS.docx
@@ -1961,6 +1961,106 @@
         </w:rPr>
         <w:t xml:space="preserve"> se transforman de tal forma que al mundo exterior dichos números no sean realmente números en los cuales se pueda adivinar que por ejemplo existe un proveedor con el id=500 puesto que en alguna parte el sistema me devolvió un dato con el id=499 por tanto es fácilmente “adivinable” que puede existir el id=500 (para esto hacemos uso de una librería que transforma los números en letras como una especie de hash pero de manera reversible también)</w:t>
       </w:r>
+    </w:p>
+    <w:p>
+      <w:pPr>
+        <w:pStyle w:val="Prrafodelista"/>
+        <w:numPr>
+          <w:ilvl w:val="0"/>
+          <w:numId w:val="1"/>
+        </w:numPr>
+        <w:rPr>
+          <w:lang w:val="es-CO"/>
+        </w:rPr>
+      </w:pPr>
+      <w:r>
+        <w:rPr>
+          <w:lang w:val="es-CO"/>
+        </w:rPr>
+        <w:t xml:space="preserve">Con respecto a la paginación y ordenación tenemos lo siguiente: debería hacerse en el servidor y no en el proyecto de .net (para efectos del ejercicio se </w:t>
+      </w:r>
+      <w:proofErr w:type="spellStart"/>
+      <w:r>
+        <w:rPr>
+          <w:lang w:val="es-CO"/>
+        </w:rPr>
+        <w:t>realizo</w:t>
+      </w:r>
+      <w:proofErr w:type="spellEnd"/>
+      <w:r>
+        <w:rPr>
+          <w:lang w:val="es-CO"/>
+        </w:rPr>
+        <w:t xml:space="preserve"> en el proyecto .net), es discutible si esto es de la capa de negocios BLL o es mas de otra capa la coloque en el mediator para no colocarle esta responsabilidad al BLL, </w:t>
+      </w:r>
+      <w:proofErr w:type="spellStart"/>
+      <w:r>
+        <w:rPr>
+          <w:lang w:val="es-CO"/>
+        </w:rPr>
+        <w:t>esta</w:t>
+      </w:r>
+      <w:proofErr w:type="spellEnd"/>
+      <w:r>
+        <w:rPr>
+          <w:lang w:val="es-CO"/>
+        </w:rPr>
+        <w:t xml:space="preserve"> pendiente encontrar una solución genérica para el </w:t>
+      </w:r>
+      <w:proofErr w:type="spellStart"/>
+      <w:r>
+        <w:rPr>
+          <w:lang w:val="es-CO"/>
+        </w:rPr>
+        <w:t>sortby</w:t>
+      </w:r>
+      <w:proofErr w:type="spellEnd"/>
+      <w:r>
+        <w:rPr>
+          <w:lang w:val="es-CO"/>
+        </w:rPr>
+        <w:t xml:space="preserve"> y el </w:t>
+      </w:r>
+      <w:proofErr w:type="spellStart"/>
+      <w:r>
+        <w:rPr>
+          <w:lang w:val="es-CO"/>
+        </w:rPr>
+        <w:t>sort</w:t>
+      </w:r>
+      <w:proofErr w:type="spellEnd"/>
+      <w:r>
+        <w:rPr>
+          <w:lang w:val="es-CO"/>
+        </w:rPr>
+        <w:t xml:space="preserve"> </w:t>
+      </w:r>
+      <w:proofErr w:type="spellStart"/>
+      <w:r>
+        <w:rPr>
+          <w:lang w:val="es-CO"/>
+        </w:rPr>
+        <w:t>direction</w:t>
+      </w:r>
+      <w:proofErr w:type="spellEnd"/>
+      <w:r>
+        <w:rPr>
+          <w:lang w:val="es-CO"/>
+        </w:rPr>
+        <w:t xml:space="preserve"> (no los implemente por tiempo)</w:t>
+      </w:r>
+    </w:p>
+    <w:p>
+      <w:pPr>
+        <w:pStyle w:val="Prrafodelista"/>
+        <w:numPr>
+          <w:ilvl w:val="0"/>
+          <w:numId w:val="1"/>
+        </w:numPr>
+        <w:rPr>
+          <w:lang w:val="es-CO"/>
+        </w:rPr>
+      </w:pPr>
       <w:bookmarkStart w:id="0" w:name="_GoBack"/>
       <w:bookmarkEnd w:id="0"/>
     </w:p>

</xml_diff>